<commit_message>
Pushing module 9 deliverables
</commit_message>
<xml_diff>
--- a/module-8/gebremedhin-Update & Deletes.docx
+++ b/module-8/gebremedhin-Update & Deletes.docx
@@ -20,13 +20,7 @@
         </w:rPr>
       </w:pPr>
       <w:r>
-        <w:t xml:space="preserve">Module </w:t>
-      </w:r>
-      <w:r>
-        <w:t>8</w:t>
-      </w:r>
-      <w:r>
-        <w:t xml:space="preserve">.2 </w:t>
+        <w:t xml:space="preserve">Module 8.2 </w:t>
       </w:r>
       <w:r>
         <w:rPr>
@@ -38,6 +32,9 @@
     </w:p>
     <w:p>
       <w:r>
+        <w:rPr>
+          <w:noProof/>
+        </w:rPr>
         <w:drawing>
           <wp:inline distT="0" distB="0" distL="0" distR="0" wp14:anchorId="2269C0CB" wp14:editId="379617D6">
             <wp:extent cx="6622412" cy="5532120"/>
@@ -76,7 +73,17 @@
       </w:r>
     </w:p>
     <w:p>
+      <w:pPr>
+        <w:rPr>
+          <w:noProof/>
+        </w:rPr>
+      </w:pPr>
+    </w:p>
+    <w:p>
       <w:r>
+        <w:rPr>
+          <w:noProof/>
+        </w:rPr>
         <w:lastRenderedPageBreak/>
         <w:drawing>
           <wp:inline distT="0" distB="0" distL="0" distR="0" wp14:anchorId="48CE448C" wp14:editId="438B16C0">
@@ -115,6 +122,23 @@
         </w:drawing>
       </w:r>
     </w:p>
+    <w:p/>
+    <w:p>
+      <w:r>
+        <w:t xml:space="preserve">GitHub link </w:t>
+      </w:r>
+    </w:p>
+    <w:p>
+      <w:hyperlink r:id="rId6" w:history="1">
+        <w:r>
+          <w:rPr>
+            <w:rStyle w:val="Hyperlink"/>
+          </w:rPr>
+          <w:t>https://github.com/nardosssg/csd-310/tree/main/module-8</w:t>
+        </w:r>
+      </w:hyperlink>
+    </w:p>
+    <w:p/>
     <w:sectPr>
       <w:pgSz w:w="12240" w:h="15840"/>
       <w:pgMar w:top="1440" w:right="1440" w:bottom="1440" w:left="1440" w:header="720" w:footer="720" w:gutter="0"/>
@@ -729,6 +753,7 @@
   <w:style w:type="character" w:default="1" w:styleId="DefaultParagraphFont">
     <w:name w:val="Default Paragraph Font"/>
     <w:uiPriority w:val="1"/>
+    <w:semiHidden/>
     <w:unhideWhenUsed/>
   </w:style>
   <w:style w:type="table" w:default="1" w:styleId="TableNormal">
@@ -1040,6 +1065,29 @@
       <w:smallCaps/>
       <w:color w:val="0F4761" w:themeColor="accent1" w:themeShade="BF"/>
       <w:spacing w:val="5"/>
+    </w:rPr>
+  </w:style>
+  <w:style w:type="character" w:styleId="Hyperlink">
+    <w:name w:val="Hyperlink"/>
+    <w:basedOn w:val="DefaultParagraphFont"/>
+    <w:uiPriority w:val="99"/>
+    <w:unhideWhenUsed/>
+    <w:rsid w:val="00E6111A"/>
+    <w:rPr>
+      <w:color w:val="467886" w:themeColor="hyperlink"/>
+      <w:u w:val="single"/>
+    </w:rPr>
+  </w:style>
+  <w:style w:type="character" w:styleId="UnresolvedMention">
+    <w:name w:val="Unresolved Mention"/>
+    <w:basedOn w:val="DefaultParagraphFont"/>
+    <w:uiPriority w:val="99"/>
+    <w:semiHidden/>
+    <w:unhideWhenUsed/>
+    <w:rsid w:val="00E6111A"/>
+    <w:rPr>
+      <w:color w:val="605E5C"/>
+      <w:shd w:val="clear" w:color="auto" w:fill="E1DFDD"/>
     </w:rPr>
   </w:style>
 </w:styles>

</xml_diff>